<commit_message>
Update Report 4 (200921-201009).docx
</commit_message>
<xml_diff>
--- a/Documents/Report 4 (200921-201009).docx
+++ b/Documents/Report 4 (200921-201009).docx
@@ -262,16 +262,24 @@
         <w:rPr>
           <w:rFonts w:asciiTheme="majorBidi" w:hAnsiTheme="majorBidi" w:cstheme="majorBidi"/>
           <w:sz w:val="28"/>
-        </w:rPr>
-        <w:t xml:space="preserve"> (</w:t>
-      </w:r>
-      <w:r>
-        <w:rPr>
-          <w:rFonts w:asciiTheme="majorBidi" w:hAnsiTheme="majorBidi" w:cstheme="majorBidi"/>
-          <w:sz w:val="28"/>
-          <w:cs/>
-        </w:rPr>
-        <w:t xml:space="preserve">ใช้ </w:t>
+          <w:cs/>
+        </w:rPr>
+        <w:tab/>
+      </w:r>
+      <w:r>
+        <w:rPr>
+          <w:rFonts w:asciiTheme="majorBidi" w:hAnsiTheme="majorBidi" w:cstheme="majorBidi"/>
+          <w:sz w:val="28"/>
+        </w:rPr>
+        <w:t xml:space="preserve">: </w:t>
+      </w:r>
+      <w:r>
+        <w:rPr>
+          <w:rFonts w:asciiTheme="majorBidi" w:hAnsiTheme="majorBidi" w:cstheme="majorBidi" w:hint="cs"/>
+          <w:sz w:val="28"/>
+          <w:cs/>
+        </w:rPr>
+        <w:t xml:space="preserve">ถูกต้องตามการ </w:t>
       </w:r>
       <w:r>
         <w:rPr>
@@ -279,40 +287,23 @@
           <w:sz w:val="28"/>
           <w:lang w:val="en-001"/>
         </w:rPr>
-        <w:t xml:space="preserve">speech to text </w:t>
-      </w:r>
-      <w:proofErr w:type="spellStart"/>
+        <w:t xml:space="preserve">match </w:t>
+      </w:r>
+      <w:r>
+        <w:rPr>
+          <w:rFonts w:asciiTheme="majorBidi" w:hAnsiTheme="majorBidi" w:cstheme="majorBidi" w:hint="cs"/>
+          <w:sz w:val="28"/>
+          <w:cs/>
+        </w:rPr>
+        <w:t xml:space="preserve">ของบทกับเสียงที่ผ่าน </w:t>
+      </w:r>
       <w:r>
         <w:rPr>
           <w:rFonts w:asciiTheme="majorBidi" w:hAnsiTheme="majorBidi" w:cstheme="majorBidi"/>
           <w:sz w:val="28"/>
           <w:lang w:val="en-001"/>
         </w:rPr>
-        <w:t>api</w:t>
-      </w:r>
-      <w:proofErr w:type="spellEnd"/>
-      <w:r>
-        <w:rPr>
-          <w:rFonts w:asciiTheme="majorBidi" w:hAnsiTheme="majorBidi" w:cstheme="majorBidi"/>
-          <w:sz w:val="28"/>
-          <w:lang w:val="en-001"/>
-        </w:rPr>
-        <w:t xml:space="preserve"> </w:t>
-      </w:r>
-      <w:r>
-        <w:rPr>
-          <w:rFonts w:asciiTheme="majorBidi" w:hAnsiTheme="majorBidi" w:cstheme="majorBidi"/>
-          <w:sz w:val="28"/>
-          <w:cs/>
-        </w:rPr>
-        <w:t>แล้วตรวจสอบความถูกต้องของข้อความ</w:t>
-      </w:r>
-      <w:r>
-        <w:rPr>
-          <w:rFonts w:asciiTheme="majorBidi" w:hAnsiTheme="majorBidi" w:cstheme="majorBidi"/>
-          <w:sz w:val="28"/>
-        </w:rPr>
-        <w:t>)</w:t>
+        <w:t>speech to text API</w:t>
       </w:r>
     </w:p>
     <w:p>
@@ -339,23 +330,56 @@
         <w:rPr>
           <w:rFonts w:asciiTheme="majorBidi" w:hAnsiTheme="majorBidi" w:cstheme="majorBidi"/>
           <w:sz w:val="28"/>
-        </w:rPr>
-        <w:t xml:space="preserve"> (</w:t>
-      </w:r>
-      <w:r>
-        <w:rPr>
-          <w:rFonts w:asciiTheme="majorBidi" w:hAnsiTheme="majorBidi" w:cstheme="majorBidi"/>
-          <w:sz w:val="28"/>
-          <w:cs/>
-        </w:rPr>
-        <w:t>อยู่ในเกณฑ์ที่เด็กจะไม่เบื่อและน่าสนใจ</w:t>
-      </w:r>
-      <w:r>
-        <w:rPr>
-          <w:rFonts w:asciiTheme="majorBidi" w:hAnsiTheme="majorBidi" w:cstheme="majorBidi"/>
-          <w:sz w:val="28"/>
-        </w:rPr>
-        <w:t>)</w:t>
+          <w:cs/>
+        </w:rPr>
+        <w:tab/>
+      </w:r>
+      <w:r>
+        <w:rPr>
+          <w:rFonts w:asciiTheme="majorBidi" w:hAnsiTheme="majorBidi" w:cstheme="majorBidi"/>
+          <w:sz w:val="28"/>
+          <w:lang w:val="en-001"/>
+        </w:rPr>
+        <w:t>:</w:t>
+      </w:r>
+      <w:r>
+        <w:rPr>
+          <w:rFonts w:asciiTheme="majorBidi" w:hAnsiTheme="majorBidi" w:cstheme="majorBidi"/>
+          <w:sz w:val="28"/>
+        </w:rPr>
+        <w:t xml:space="preserve"> </w:t>
+      </w:r>
+      <w:r>
+        <w:rPr>
+          <w:rFonts w:asciiTheme="majorBidi" w:hAnsiTheme="majorBidi" w:cstheme="majorBidi" w:hint="cs"/>
+          <w:sz w:val="28"/>
+          <w:cs/>
+        </w:rPr>
+        <w:t>ความเร็วในการอ่าน</w:t>
+      </w:r>
+      <w:r>
+        <w:rPr>
+          <w:rFonts w:asciiTheme="majorBidi" w:hAnsiTheme="majorBidi" w:cstheme="majorBidi" w:hint="cs"/>
+          <w:sz w:val="28"/>
+          <w:cs/>
+        </w:rPr>
+        <w:t xml:space="preserve"> 150-160 คำต่อนาที </w:t>
+      </w:r>
+      <w:r>
+        <w:rPr>
+          <w:rFonts w:asciiTheme="majorBidi" w:hAnsiTheme="majorBidi" w:cstheme="majorBidi"/>
+          <w:sz w:val="28"/>
+          <w:lang w:val="en-001"/>
+        </w:rPr>
+        <w:t>(</w:t>
+      </w:r>
+      <w:r>
+        <w:rPr>
+          <w:rFonts w:asciiTheme="majorBidi" w:hAnsiTheme="majorBidi" w:cstheme="majorBidi" w:hint="cs"/>
+          <w:sz w:val="28"/>
+          <w:cs/>
+        </w:rPr>
+        <w:t>ช่วงที่ฟังง่าย)</w:t>
       </w:r>
     </w:p>
     <w:p>
@@ -382,30 +406,105 @@
         <w:rPr>
           <w:rFonts w:asciiTheme="majorBidi" w:hAnsiTheme="majorBidi" w:cstheme="majorBidi"/>
           <w:sz w:val="28"/>
-        </w:rPr>
-        <w:t xml:space="preserve"> (</w:t>
-      </w:r>
-      <w:r>
-        <w:rPr>
-          <w:rFonts w:asciiTheme="majorBidi" w:hAnsiTheme="majorBidi" w:cstheme="majorBidi"/>
-          <w:sz w:val="28"/>
-          <w:cs/>
-        </w:rPr>
-        <w:t>อยู่ในเกณฑ์ที่เด็กจะไม่เบื่อและน่าสนใจ</w:t>
-      </w:r>
-      <w:r>
-        <w:rPr>
-          <w:rFonts w:asciiTheme="majorBidi" w:hAnsiTheme="majorBidi" w:cstheme="majorBidi"/>
-          <w:sz w:val="28"/>
-        </w:rPr>
-        <w:t>)</w:t>
-      </w:r>
-      <w:r>
-        <w:rPr>
-          <w:rFonts w:ascii="Angsana New" w:hAnsi="Angsana New" w:cs="Angsana New"/>
-          <w:sz w:val="28"/>
+          <w:cs/>
         </w:rPr>
         <w:tab/>
+      </w:r>
+      <w:r>
+        <w:rPr>
+          <w:rFonts w:asciiTheme="majorBidi" w:hAnsiTheme="majorBidi" w:cstheme="majorBidi"/>
+          <w:sz w:val="28"/>
+          <w:cs/>
+        </w:rPr>
+        <w:tab/>
+      </w:r>
+      <w:r>
+        <w:rPr>
+          <w:rFonts w:asciiTheme="majorBidi" w:hAnsiTheme="majorBidi" w:cstheme="majorBidi"/>
+          <w:sz w:val="28"/>
+          <w:lang w:val="en-001"/>
+        </w:rPr>
+        <w:t xml:space="preserve">: </w:t>
+      </w:r>
+      <w:r>
+        <w:rPr>
+          <w:rFonts w:asciiTheme="majorBidi" w:hAnsiTheme="majorBidi" w:cstheme="majorBidi" w:hint="cs"/>
+          <w:sz w:val="28"/>
+          <w:cs/>
+        </w:rPr>
+        <w:t>วรรคตอนในแต่ละส่วนมีความเหมาะสม</w:t>
+      </w:r>
+    </w:p>
+    <w:p>
+      <w:pPr>
+        <w:pStyle w:val="ListParagraph"/>
+        <w:numPr>
+          <w:ilvl w:val="3"/>
+          <w:numId w:val="3"/>
+        </w:numPr>
+        <w:rPr>
+          <w:rFonts w:asciiTheme="majorBidi" w:hAnsiTheme="majorBidi" w:cstheme="majorBidi"/>
+          <w:sz w:val="28"/>
+        </w:rPr>
+      </w:pPr>
+      <w:r>
+        <w:rPr>
+          <w:rFonts w:asciiTheme="majorBidi" w:hAnsiTheme="majorBidi" w:cstheme="majorBidi" w:hint="cs"/>
+          <w:sz w:val="28"/>
+          <w:cs/>
+        </w:rPr>
+        <w:t>วรรคใหญ่ (วรรคจบประโยค)</w:t>
+      </w:r>
+      <w:r>
+        <w:rPr>
+          <w:rFonts w:asciiTheme="majorBidi" w:hAnsiTheme="majorBidi" w:cstheme="majorBidi"/>
+          <w:sz w:val="28"/>
+        </w:rPr>
+        <w:t xml:space="preserve"> </w:t>
+      </w:r>
+      <w:r>
+        <w:rPr>
+          <w:rFonts w:asciiTheme="majorBidi" w:hAnsiTheme="majorBidi" w:cstheme="majorBidi" w:hint="cs"/>
+          <w:sz w:val="28"/>
+          <w:cs/>
+        </w:rPr>
+        <w:t>ยาวประมาณสองเท่าของวรรคเล็ก</w:t>
+      </w:r>
+    </w:p>
+    <w:p>
+      <w:pPr>
+        <w:pStyle w:val="ListParagraph"/>
+        <w:numPr>
+          <w:ilvl w:val="3"/>
+          <w:numId w:val="3"/>
+        </w:numPr>
+        <w:rPr>
+          <w:rFonts w:asciiTheme="majorBidi" w:hAnsiTheme="majorBidi" w:cstheme="majorBidi" w:hint="cs"/>
+          <w:sz w:val="28"/>
+        </w:rPr>
+      </w:pPr>
+      <w:r>
+        <w:rPr>
+          <w:rFonts w:asciiTheme="majorBidi" w:hAnsiTheme="majorBidi" w:cstheme="majorBidi" w:hint="cs"/>
+          <w:sz w:val="28"/>
+          <w:cs/>
+        </w:rPr>
+        <w:t>วรรคเล็ก (วรรคเชื่อมอื่นๆเช่นคำสันธาน ตัวเลข วัน เวลา หรือหน่วยวัด)</w:t>
+      </w:r>
+      <w:r>
+        <w:rPr>
+          <w:rFonts w:asciiTheme="majorBidi" w:hAnsiTheme="majorBidi" w:cstheme="majorBidi"/>
+          <w:sz w:val="28"/>
+        </w:rPr>
+        <w:t xml:space="preserve"> </w:t>
+      </w:r>
+      <w:r>
+        <w:rPr>
+          <w:rFonts w:asciiTheme="majorBidi" w:hAnsiTheme="majorBidi" w:cstheme="majorBidi" w:hint="cs"/>
+          <w:sz w:val="28"/>
+          <w:cs/>
+        </w:rPr>
+        <w:t>ไม่ยาวน้อยกว่าวรรคคำต่อคำ</w:t>
       </w:r>
     </w:p>
     <w:p>
@@ -521,7 +620,15 @@
           <w:sz w:val="28"/>
           <w:cs/>
         </w:rPr>
-        <w:t>...</w:t>
+        <w:t>เกณ</w:t>
+      </w:r>
+      <w:r>
+        <w:rPr>
+          <w:rFonts w:ascii="Angsana New" w:hAnsi="Angsana New" w:cs="Angsana New" w:hint="cs"/>
+          <w:sz w:val="28"/>
+          <w:cs/>
+        </w:rPr>
+        <w:t>ฑ์ที่ออกแบบไว้ยังไม่สมบูรณ์ จะมีการศึกษาเพิ่มเติมและแก้ไขต่อไปในอนาคต</w:t>
       </w:r>
     </w:p>
     <w:p>
@@ -595,7 +702,7 @@
         </w:numPr>
         <w:spacing w:after="0"/>
         <w:rPr>
-          <w:rFonts w:ascii="Angsana New" w:hAnsi="Angsana New" w:cs="Angsana New" w:hint="cs"/>
+          <w:rFonts w:ascii="Angsana New" w:hAnsi="Angsana New" w:cs="Angsana New"/>
           <w:sz w:val="28"/>
         </w:rPr>
       </w:pPr>
@@ -1249,27 +1356,7 @@
         <w:szCs w:val="24"/>
         <w:cs/>
       </w:rPr>
-      <w:t>กรรม</w:t>
-    </w:r>
-    <w:proofErr w:type="spellStart"/>
-    <w:r>
-      <w:rPr>
-        <w:rFonts w:ascii="Angsana New" w:hAnsi="Angsana New" w:cs="Angsana New" w:hint="cs"/>
-        <w:sz w:val="20"/>
-        <w:szCs w:val="24"/>
-        <w:cs/>
-      </w:rPr>
-      <w:t>ศา</w:t>
-    </w:r>
-    <w:proofErr w:type="spellEnd"/>
-    <w:r>
-      <w:rPr>
-        <w:rFonts w:ascii="Angsana New" w:hAnsi="Angsana New" w:cs="Angsana New" w:hint="cs"/>
-        <w:sz w:val="20"/>
-        <w:szCs w:val="24"/>
-        <w:cs/>
-      </w:rPr>
-      <w:t>สตรบัณฑิต สาขาวิชาวิศวกรรมคอมพิวเตอร์</w:t>
+      <w:t>กรรมศาสตรบัณฑิต สาขาวิชาวิศวกรรมคอมพิวเตอร์</w:t>
     </w:r>
     <w:r>
       <w:rPr>
@@ -1334,7 +1421,7 @@
   <w:abstractNum w:abstractNumId="0" w15:restartNumberingAfterBreak="0">
     <w:nsid w:val="04D46D6E"/>
     <w:multiLevelType w:val="multilevel"/>
-    <w:tmpl w:val="D7824ED0"/>
+    <w:tmpl w:val="1BB44D2E"/>
     <w:lvl w:ilvl="0">
       <w:start w:val="1"/>
       <w:numFmt w:val="decimal"/>
@@ -1371,12 +1458,15 @@
     </w:lvl>
     <w:lvl w:ilvl="3">
       <w:start w:val="1"/>
-      <w:numFmt w:val="decimal"/>
-      <w:lvlText w:val="%1.%2.%3.%4."/>
+      <w:numFmt w:val="bullet"/>
+      <w:lvlText w:val="-"/>
       <w:lvlJc w:val="left"/>
       <w:pPr>
         <w:ind w:left="1728" w:hanging="648"/>
       </w:pPr>
+      <w:rPr>
+        <w:rFonts w:ascii="Angsana New" w:hAnsi="Angsana New" w:hint="default"/>
+      </w:rPr>
     </w:lvl>
     <w:lvl w:ilvl="4">
       <w:start w:val="1"/>
@@ -1537,6 +1627,102 @@
     </w:lvl>
   </w:abstractNum>
   <w:abstractNum w:abstractNumId="2" w15:restartNumberingAfterBreak="0">
+    <w:nsid w:val="40460ABE"/>
+    <w:multiLevelType w:val="multilevel"/>
+    <w:tmpl w:val="973A1EE6"/>
+    <w:lvl w:ilvl="0">
+      <w:start w:val="1"/>
+      <w:numFmt w:val="decimal"/>
+      <w:lvlText w:val="%1."/>
+      <w:lvlJc w:val="left"/>
+      <w:pPr>
+        <w:ind w:left="360" w:hanging="360"/>
+      </w:pPr>
+      <w:rPr>
+        <w:rFonts w:hint="default"/>
+      </w:rPr>
+    </w:lvl>
+    <w:lvl w:ilvl="1">
+      <w:numFmt w:val="bullet"/>
+      <w:lvlText w:val="-"/>
+      <w:lvlJc w:val="left"/>
+      <w:pPr>
+        <w:ind w:left="792" w:hanging="432"/>
+      </w:pPr>
+      <w:rPr>
+        <w:rFonts w:ascii="Angsana New" w:eastAsiaTheme="minorHAnsi" w:hAnsi="Angsana New" w:cs="Angsana New" w:hint="default"/>
+      </w:rPr>
+    </w:lvl>
+    <w:lvl w:ilvl="2">
+      <w:numFmt w:val="bullet"/>
+      <w:lvlText w:val="-"/>
+      <w:lvlJc w:val="left"/>
+      <w:pPr>
+        <w:ind w:left="1224" w:hanging="504"/>
+      </w:pPr>
+      <w:rPr>
+        <w:rFonts w:ascii="Angsana New" w:eastAsiaTheme="minorHAnsi" w:hAnsi="Angsana New" w:cs="Angsana New" w:hint="default"/>
+      </w:rPr>
+    </w:lvl>
+    <w:lvl w:ilvl="3">
+      <w:start w:val="1"/>
+      <w:numFmt w:val="bullet"/>
+      <w:lvlText w:val=""/>
+      <w:lvlJc w:val="left"/>
+      <w:pPr>
+        <w:ind w:left="1728" w:hanging="648"/>
+      </w:pPr>
+      <w:rPr>
+        <w:rFonts w:ascii="Symbol" w:hAnsi="Symbol" w:hint="default"/>
+      </w:rPr>
+    </w:lvl>
+    <w:lvl w:ilvl="4">
+      <w:start w:val="1"/>
+      <w:numFmt w:val="decimal"/>
+      <w:lvlText w:val="%1.%2.%3.%4.%5."/>
+      <w:lvlJc w:val="left"/>
+      <w:pPr>
+        <w:ind w:left="2232" w:hanging="792"/>
+      </w:pPr>
+    </w:lvl>
+    <w:lvl w:ilvl="5">
+      <w:start w:val="1"/>
+      <w:numFmt w:val="decimal"/>
+      <w:lvlText w:val="%1.%2.%3.%4.%5.%6."/>
+      <w:lvlJc w:val="left"/>
+      <w:pPr>
+        <w:ind w:left="2736" w:hanging="936"/>
+      </w:pPr>
+    </w:lvl>
+    <w:lvl w:ilvl="6">
+      <w:start w:val="1"/>
+      <w:numFmt w:val="decimal"/>
+      <w:lvlText w:val="%1.%2.%3.%4.%5.%6.%7."/>
+      <w:lvlJc w:val="left"/>
+      <w:pPr>
+        <w:ind w:left="3240" w:hanging="1080"/>
+      </w:pPr>
+    </w:lvl>
+    <w:lvl w:ilvl="7">
+      <w:start w:val="1"/>
+      <w:numFmt w:val="decimal"/>
+      <w:lvlText w:val="%1.%2.%3.%4.%5.%6.%7.%8."/>
+      <w:lvlJc w:val="left"/>
+      <w:pPr>
+        <w:ind w:left="3744" w:hanging="1224"/>
+      </w:pPr>
+    </w:lvl>
+    <w:lvl w:ilvl="8">
+      <w:start w:val="1"/>
+      <w:numFmt w:val="decimal"/>
+      <w:lvlText w:val="%1.%2.%3.%4.%5.%6.%7.%8.%9."/>
+      <w:lvlJc w:val="left"/>
+      <w:pPr>
+        <w:ind w:left="4320" w:hanging="1440"/>
+      </w:pPr>
+    </w:lvl>
+  </w:abstractNum>
+  <w:abstractNum w:abstractNumId="3" w15:restartNumberingAfterBreak="0">
     <w:nsid w:val="42A73CCC"/>
     <w:multiLevelType w:val="multilevel"/>
     <w:tmpl w:val="B9F20B42"/>
@@ -1627,7 +1813,7 @@
       </w:pPr>
     </w:lvl>
   </w:abstractNum>
-  <w:abstractNum w:abstractNumId="3" w15:restartNumberingAfterBreak="0">
+  <w:abstractNum w:abstractNumId="4" w15:restartNumberingAfterBreak="0">
     <w:nsid w:val="4E043081"/>
     <w:multiLevelType w:val="hybridMultilevel"/>
     <w:tmpl w:val="E700A994"/>
@@ -1716,7 +1902,7 @@
       </w:pPr>
     </w:lvl>
   </w:abstractNum>
-  <w:abstractNum w:abstractNumId="4" w15:restartNumberingAfterBreak="0">
+  <w:abstractNum w:abstractNumId="5" w15:restartNumberingAfterBreak="0">
     <w:nsid w:val="743F612E"/>
     <w:multiLevelType w:val="hybridMultilevel"/>
     <w:tmpl w:val="1AC2D7CE"/>
@@ -1829,7 +2015,7 @@
     </w:lvl>
   </w:abstractNum>
   <w:num w:numId="1">
-    <w:abstractNumId w:val="2"/>
+    <w:abstractNumId w:val="3"/>
   </w:num>
   <w:num w:numId="2">
     <w:abstractNumId w:val="1"/>
@@ -1838,10 +2024,13 @@
     <w:abstractNumId w:val="0"/>
   </w:num>
   <w:num w:numId="4">
-    <w:abstractNumId w:val="3"/>
+    <w:abstractNumId w:val="4"/>
   </w:num>
   <w:num w:numId="5">
-    <w:abstractNumId w:val="4"/>
+    <w:abstractNumId w:val="5"/>
+  </w:num>
+  <w:num w:numId="6">
+    <w:abstractNumId w:val="2"/>
   </w:num>
 </w:numbering>
 </file>

</xml_diff>